<commit_message>
Mise en place maquette
</commit_message>
<xml_diff>
--- a/Nomenclature.docx
+++ b/Nomenclature.docx
@@ -665,7 +665,14 @@
                         <w:txbxContent>
                           <w:p>
                             <w:r>
-                              <w:t>Description en ANGLAIS</w:t>
+                              <w:t xml:space="preserve">Description en </w:t>
+                            </w:r>
+                            <w:r>
+                              <w:rPr>
+                                <w:b/>
+                                <w:bCs/>
+                              </w:rPr>
+                              <w:t>ANGLAIS</w:t>
                             </w:r>
                           </w:p>
                         </w:txbxContent>
@@ -699,7 +706,14 @@
                   <w:txbxContent>
                     <w:p>
                       <w:r>
-                        <w:t>Description en ANGLAIS</w:t>
+                        <w:t xml:space="preserve">Description en </w:t>
+                      </w:r>
+                      <w:r>
+                        <w:rPr>
+                          <w:b/>
+                          <w:bCs/>
+                        </w:rPr>
+                        <w:t>ANGLAIS</w:t>
                       </w:r>
                     </w:p>
                   </w:txbxContent>
@@ -1940,7 +1954,14 @@
                         <w:txbxContent>
                           <w:p>
                             <w:r>
-                              <w:t>Description en ANGLAIS</w:t>
+                              <w:t xml:space="preserve">Description en </w:t>
+                            </w:r>
+                            <w:r>
+                              <w:rPr>
+                                <w:b/>
+                                <w:bCs/>
+                              </w:rPr>
+                              <w:t>ANGLAIS</w:t>
                             </w:r>
                           </w:p>
                         </w:txbxContent>
@@ -1970,7 +1991,14 @@
                   <w:txbxContent>
                     <w:p>
                       <w:r>
-                        <w:t>Description en ANGLAIS</w:t>
+                        <w:t xml:space="preserve">Description en </w:t>
+                      </w:r>
+                      <w:r>
+                        <w:rPr>
+                          <w:b/>
+                          <w:bCs/>
+                        </w:rPr>
+                        <w:t>ANGLAIS</w:t>
                       </w:r>
                     </w:p>
                   </w:txbxContent>
@@ -2994,6 +3022,263 @@
           <w:lang w:eastAsia="fr-FR"/>
         </w:rPr>
         <w:t>Dans le nom de l’assemblage, on ne met pas « Assy » : on sait déjà que c’est un assemblage.</w:t>
+      </w:r>
+    </w:p>
+    <w:p>
+      <w:pPr>
+        <w:spacing w:after="0" w:line="240" w:lineRule="auto"/>
+        <w:rPr>
+          <w:rFonts w:ascii="Calibri" w:eastAsia="Times New Roman" w:hAnsi="Calibri" w:cs="Calibri"/>
+          <w:color w:val="000000"/>
+          <w:sz w:val="24"/>
+          <w:szCs w:val="24"/>
+          <w:lang w:eastAsia="fr-FR"/>
+        </w:rPr>
+      </w:pPr>
+    </w:p>
+    <w:p>
+      <w:pPr>
+        <w:spacing w:after="0" w:line="240" w:lineRule="auto"/>
+        <w:rPr>
+          <w:rFonts w:ascii="Calibri" w:eastAsia="Times New Roman" w:hAnsi="Calibri" w:cs="Calibri"/>
+          <w:color w:val="000000"/>
+          <w:sz w:val="24"/>
+          <w:szCs w:val="24"/>
+          <w:lang w:eastAsia="fr-FR"/>
+        </w:rPr>
+      </w:pPr>
+    </w:p>
+    <w:p>
+      <w:pPr>
+        <w:spacing w:after="0" w:line="240" w:lineRule="auto"/>
+        <w:rPr>
+          <w:rFonts w:ascii="Calibri" w:eastAsia="Times New Roman" w:hAnsi="Calibri" w:cs="Calibri"/>
+          <w:color w:val="000000"/>
+          <w:sz w:val="24"/>
+          <w:szCs w:val="24"/>
+          <w:lang w:eastAsia="fr-FR"/>
+        </w:rPr>
+      </w:pPr>
+    </w:p>
+    <w:p>
+      <w:pPr>
+        <w:spacing w:after="0" w:line="240" w:lineRule="auto"/>
+        <w:rPr>
+          <w:rFonts w:ascii="Calibri" w:eastAsia="Times New Roman" w:hAnsi="Calibri" w:cs="Calibri"/>
+          <w:color w:val="000000"/>
+          <w:sz w:val="24"/>
+          <w:szCs w:val="24"/>
+          <w:lang w:eastAsia="fr-FR"/>
+        </w:rPr>
+      </w:pPr>
+    </w:p>
+    <w:p>
+      <w:pPr>
+        <w:spacing w:after="0" w:line="240" w:lineRule="auto"/>
+        <w:rPr>
+          <w:rFonts w:ascii="Calibri" w:eastAsia="Times New Roman" w:hAnsi="Calibri" w:cs="Calibri"/>
+          <w:color w:val="000000"/>
+          <w:sz w:val="24"/>
+          <w:szCs w:val="24"/>
+          <w:lang w:eastAsia="fr-FR"/>
+        </w:rPr>
+      </w:pPr>
+    </w:p>
+    <w:p>
+      <w:pPr>
+        <w:spacing w:after="0" w:line="240" w:lineRule="auto"/>
+        <w:rPr>
+          <w:rFonts w:ascii="Calibri" w:eastAsia="Times New Roman" w:hAnsi="Calibri" w:cs="Calibri"/>
+          <w:color w:val="000000"/>
+          <w:sz w:val="24"/>
+          <w:szCs w:val="24"/>
+          <w:lang w:eastAsia="fr-FR"/>
+        </w:rPr>
+      </w:pPr>
+    </w:p>
+    <w:p>
+      <w:pPr>
+        <w:spacing w:after="0" w:line="240" w:lineRule="auto"/>
+        <w:rPr>
+          <w:rFonts w:ascii="Calibri" w:eastAsia="Times New Roman" w:hAnsi="Calibri" w:cs="Calibri"/>
+          <w:b/>
+          <w:bCs/>
+          <w:color w:val="000000"/>
+          <w:sz w:val="28"/>
+          <w:szCs w:val="28"/>
+          <w:u w:val="single"/>
+          <w:lang w:eastAsia="fr-FR"/>
+        </w:rPr>
+      </w:pPr>
+      <w:r>
+        <w:rPr>
+          <w:rFonts w:ascii="Calibri" w:eastAsia="Times New Roman" w:hAnsi="Calibri" w:cs="Calibri"/>
+          <w:b/>
+          <w:bCs/>
+          <w:color w:val="000000"/>
+          <w:sz w:val="28"/>
+          <w:szCs w:val="28"/>
+          <w:u w:val="single"/>
+          <w:lang w:eastAsia="fr-FR"/>
+        </w:rPr>
+        <w:t xml:space="preserve">Un exemple concret : </w:t>
+      </w:r>
+    </w:p>
+    <w:p>
+      <w:pPr>
+        <w:spacing w:after="0" w:line="240" w:lineRule="auto"/>
+        <w:rPr>
+          <w:rFonts w:ascii="Calibri" w:eastAsia="Times New Roman" w:hAnsi="Calibri" w:cs="Calibri"/>
+          <w:color w:val="000000"/>
+          <w:sz w:val="24"/>
+          <w:szCs w:val="24"/>
+          <w:lang w:eastAsia="fr-FR"/>
+        </w:rPr>
+      </w:pPr>
+    </w:p>
+    <w:p>
+      <w:pPr>
+        <w:keepNext/>
+        <w:spacing w:after="0" w:line="240" w:lineRule="auto"/>
+        <w:jc w:val="center"/>
+      </w:pPr>
+      <w:r>
+        <w:rPr>
+          <w:noProof/>
+        </w:rPr>
+        <w:drawing>
+          <wp:inline distT="0" distB="0" distL="0" distR="0" wp14:anchorId="07C71C6E" wp14:editId="05F292F4">
+            <wp:extent cx="6156960" cy="2115311"/>
+            <wp:effectExtent l="0" t="0" r="0" b="0"/>
+            <wp:docPr id="16" name="Image 16"/>
+            <wp:cNvGraphicFramePr>
+              <a:graphicFrameLocks xmlns:a="http://schemas.openxmlformats.org/drawingml/2006/main" noChangeAspect="1"/>
+            </wp:cNvGraphicFramePr>
+            <a:graphic xmlns:a="http://schemas.openxmlformats.org/drawingml/2006/main">
+              <a:graphicData uri="http://schemas.openxmlformats.org/drawingml/2006/picture">
+                <pic:pic xmlns:pic="http://schemas.openxmlformats.org/drawingml/2006/picture">
+                  <pic:nvPicPr>
+                    <pic:cNvPr id="0" name="Picture 1"/>
+                    <pic:cNvPicPr>
+                      <a:picLocks noChangeAspect="1" noChangeArrowheads="1"/>
+                    </pic:cNvPicPr>
+                  </pic:nvPicPr>
+                  <pic:blipFill>
+                    <a:blip r:embed="rId6">
+                      <a:extLst>
+                        <a:ext uri="{28A0092B-C50C-407E-A947-70E740481C1C}">
+                          <a14:useLocalDpi xmlns:a14="http://schemas.microsoft.com/office/drawing/2010/main" val="0"/>
+                        </a:ext>
+                      </a:extLst>
+                    </a:blip>
+                    <a:stretch>
+                      <a:fillRect/>
+                    </a:stretch>
+                  </pic:blipFill>
+                  <pic:spPr bwMode="auto">
+                    <a:xfrm>
+                      <a:off x="0" y="0"/>
+                      <a:ext cx="6156960" cy="2115311"/>
+                    </a:xfrm>
+                    <a:prstGeom prst="rect">
+                      <a:avLst/>
+                    </a:prstGeom>
+                    <a:noFill/>
+                    <a:ln>
+                      <a:noFill/>
+                    </a:ln>
+                  </pic:spPr>
+                </pic:pic>
+              </a:graphicData>
+            </a:graphic>
+          </wp:inline>
+        </w:drawing>
+      </w:r>
+    </w:p>
+    <w:p>
+      <w:pPr>
+        <w:pStyle w:val="Lgende"/>
+        <w:jc w:val="center"/>
+        <w:rPr>
+          <w:rFonts w:ascii="Calibri" w:eastAsia="Times New Roman" w:hAnsi="Calibri" w:cs="Calibri"/>
+          <w:color w:val="000000"/>
+          <w:sz w:val="36"/>
+          <w:szCs w:val="36"/>
+          <w:lang w:eastAsia="fr-FR"/>
+        </w:rPr>
+      </w:pPr>
+      <w:r>
+        <w:rPr>
+          <w:sz w:val="24"/>
+          <w:szCs w:val="24"/>
+        </w:rPr>
+        <w:t xml:space="preserve">Tableau </w:t>
+      </w:r>
+      <w:r>
+        <w:rPr>
+          <w:sz w:val="24"/>
+          <w:szCs w:val="24"/>
+        </w:rPr>
+        <w:fldChar w:fldCharType="begin"/>
+      </w:r>
+      <w:r>
+        <w:rPr>
+          <w:sz w:val="24"/>
+          <w:szCs w:val="24"/>
+        </w:rPr>
+        <w:instrText xml:space="preserve"> SEQ Tableau \* ARABIC </w:instrText>
+      </w:r>
+      <w:r>
+        <w:rPr>
+          <w:sz w:val="24"/>
+          <w:szCs w:val="24"/>
+        </w:rPr>
+        <w:fldChar w:fldCharType="separate"/>
+      </w:r>
+      <w:r>
+        <w:rPr>
+          <w:noProof/>
+          <w:sz w:val="24"/>
+          <w:szCs w:val="24"/>
+        </w:rPr>
+        <w:t>1</w:t>
+      </w:r>
+      <w:r>
+        <w:rPr>
+          <w:sz w:val="24"/>
+          <w:szCs w:val="24"/>
+        </w:rPr>
+        <w:fldChar w:fldCharType="end"/>
+      </w:r>
+      <w:r>
+        <w:rPr>
+          <w:sz w:val="24"/>
+          <w:szCs w:val="24"/>
+        </w:rPr>
+        <w:t xml:space="preserve"> : Exemple de Nomenclature pour un assemblage complet</w:t>
+      </w:r>
+      <w:r>
+        <w:rPr>
+          <w:sz w:val="24"/>
+          <w:szCs w:val="24"/>
+        </w:rPr>
+        <w:t xml:space="preserve">, tiré du véhicule </w:t>
+      </w:r>
+      <w:proofErr w:type="spellStart"/>
+      <w:r>
+        <w:rPr>
+          <w:sz w:val="24"/>
+          <w:szCs w:val="24"/>
+        </w:rPr>
+        <w:t>Optimus</w:t>
+      </w:r>
+      <w:proofErr w:type="spellEnd"/>
+      <w:r>
+        <w:rPr>
+          <w:sz w:val="24"/>
+          <w:szCs w:val="24"/>
+        </w:rPr>
+        <w:t>.</w:t>
       </w:r>
     </w:p>
     <w:sectPr>
@@ -3681,6 +3966,25 @@
       <w:contextualSpacing/>
     </w:pPr>
   </w:style>
+  <w:style w:type="paragraph" w:styleId="Lgende">
+    <w:name w:val="caption"/>
+    <w:basedOn w:val="Normal"/>
+    <w:next w:val="Normal"/>
+    <w:uiPriority w:val="35"/>
+    <w:unhideWhenUsed/>
+    <w:qFormat/>
+    <w:rsid w:val="00223A33"/>
+    <w:pPr>
+      <w:spacing w:after="200" w:line="240" w:lineRule="auto"/>
+    </w:pPr>
+    <w:rPr>
+      <w:i/>
+      <w:iCs/>
+      <w:color w:val="44546A" w:themeColor="text2"/>
+      <w:sz w:val="18"/>
+      <w:szCs w:val="18"/>
+    </w:rPr>
+  </w:style>
 </w:styles>
 </file>
 

</xml_diff>

<commit_message>
MAJ points de LAS
+ cache contraintes ST
</commit_message>
<xml_diff>
--- a/Nomenclature.docx
+++ b/Nomenclature.docx
@@ -803,15 +803,7 @@
                               <w:ind w:left="284"/>
                             </w:pPr>
                             <w:r>
-                              <w:t xml:space="preserve">BR : </w:t>
-                            </w:r>
-                            <w:proofErr w:type="spellStart"/>
-                            <w:r>
-                              <w:t>Brake</w:t>
-                            </w:r>
-                            <w:proofErr w:type="spellEnd"/>
-                            <w:r>
-                              <w:t xml:space="preserve"> System</w:t>
+                              <w:t>BR : Brake System</w:t>
                             </w:r>
                           </w:p>
                           <w:p>
@@ -975,15 +967,7 @@
                         <w:ind w:left="284"/>
                       </w:pPr>
                       <w:r>
-                        <w:t xml:space="preserve">BR : </w:t>
-                      </w:r>
-                      <w:proofErr w:type="spellStart"/>
-                      <w:r>
-                        <w:t>Brake</w:t>
-                      </w:r>
-                      <w:proofErr w:type="spellEnd"/>
-                      <w:r>
-                        <w:t xml:space="preserve"> System</w:t>
+                        <w:t>BR : Brake System</w:t>
                       </w:r>
                     </w:p>
                     <w:p>
@@ -1466,61 +1450,17 @@
           <w:szCs w:val="24"/>
           <w:lang w:eastAsia="fr-FR"/>
         </w:rPr>
-        <w:t xml:space="preserve">(Front </w:t>
-      </w:r>
-      <w:proofErr w:type="spellStart"/>
-      <w:r>
-        <w:rPr>
-          <w:rFonts w:ascii="Calibri" w:eastAsia="Times New Roman" w:hAnsi="Calibri" w:cs="Calibri"/>
-          <w:color w:val="000000"/>
-          <w:sz w:val="24"/>
-          <w:szCs w:val="24"/>
-          <w:lang w:eastAsia="fr-FR"/>
-        </w:rPr>
-        <w:t>Brake</w:t>
-      </w:r>
-      <w:proofErr w:type="spellEnd"/>
-      <w:r>
-        <w:rPr>
-          <w:rFonts w:ascii="Calibri" w:eastAsia="Times New Roman" w:hAnsi="Calibri" w:cs="Calibri"/>
-          <w:color w:val="000000"/>
-          <w:sz w:val="24"/>
-          <w:szCs w:val="24"/>
-          <w:lang w:eastAsia="fr-FR"/>
-        </w:rPr>
-        <w:t xml:space="preserve">) </w:t>
-      </w:r>
-      <w:r>
-        <w:rPr>
-          <w:rFonts w:ascii="Calibri" w:eastAsia="Times New Roman" w:hAnsi="Calibri" w:cs="Calibri"/>
-          <w:color w:val="000000"/>
-          <w:sz w:val="24"/>
-          <w:szCs w:val="24"/>
-          <w:lang w:eastAsia="fr-FR"/>
-        </w:rPr>
-        <w:t xml:space="preserve">: Assemblage 1 de </w:t>
-      </w:r>
-      <w:proofErr w:type="spellStart"/>
-      <w:r>
-        <w:rPr>
-          <w:rFonts w:ascii="Calibri" w:eastAsia="Times New Roman" w:hAnsi="Calibri" w:cs="Calibri"/>
-          <w:color w:val="000000"/>
-          <w:sz w:val="24"/>
-          <w:szCs w:val="24"/>
-          <w:lang w:eastAsia="fr-FR"/>
-        </w:rPr>
-        <w:t>Brake</w:t>
-      </w:r>
-      <w:proofErr w:type="spellEnd"/>
-      <w:r>
-        <w:rPr>
-          <w:rFonts w:ascii="Calibri" w:eastAsia="Times New Roman" w:hAnsi="Calibri" w:cs="Calibri"/>
-          <w:color w:val="000000"/>
-          <w:sz w:val="24"/>
-          <w:szCs w:val="24"/>
-          <w:lang w:eastAsia="fr-FR"/>
-        </w:rPr>
-        <w:t xml:space="preserve"> System</w:t>
+        <w:t xml:space="preserve">(Front Brake) </w:t>
+      </w:r>
+      <w:r>
+        <w:rPr>
+          <w:rFonts w:ascii="Calibri" w:eastAsia="Times New Roman" w:hAnsi="Calibri" w:cs="Calibri"/>
+          <w:color w:val="000000"/>
+          <w:sz w:val="24"/>
+          <w:szCs w:val="24"/>
+          <w:lang w:eastAsia="fr-FR"/>
+        </w:rPr>
+        <w:t>: Assemblage 1 de Brake System</w:t>
       </w:r>
     </w:p>
     <w:p>
@@ -1626,7 +1566,27 @@
           <w:szCs w:val="24"/>
           <w:lang w:val="en-GB" w:eastAsia="fr-FR"/>
         </w:rPr>
-        <w:t xml:space="preserve">: Assemblage 3 de </w:t>
+        <w:t xml:space="preserve">: Assemblage </w:t>
+      </w:r>
+      <w:r>
+        <w:rPr>
+          <w:rFonts w:ascii="Calibri" w:eastAsia="Times New Roman" w:hAnsi="Calibri" w:cs="Calibri"/>
+          <w:color w:val="000000"/>
+          <w:sz w:val="24"/>
+          <w:szCs w:val="24"/>
+          <w:lang w:val="en-GB" w:eastAsia="fr-FR"/>
+        </w:rPr>
+        <w:t>11</w:t>
+      </w:r>
+      <w:r>
+        <w:rPr>
+          <w:rFonts w:ascii="Calibri" w:eastAsia="Times New Roman" w:hAnsi="Calibri" w:cs="Calibri"/>
+          <w:color w:val="000000"/>
+          <w:sz w:val="24"/>
+          <w:szCs w:val="24"/>
+          <w:lang w:val="en-GB" w:eastAsia="fr-FR"/>
+        </w:rPr>
+        <w:t xml:space="preserve"> de </w:t>
       </w:r>
       <w:r>
         <w:rPr>
@@ -1672,7 +1632,7 @@
           <w:sz w:val="28"/>
           <w:szCs w:val="28"/>
           <w:u w:val="single"/>
-          <w:lang w:val="en-GB" w:eastAsia="fr-FR"/>
+          <w:lang w:eastAsia="fr-FR"/>
         </w:rPr>
         <w:br w:type="column"/>
       </w:r>
@@ -2725,61 +2685,17 @@
           <w:szCs w:val="24"/>
           <w:lang w:eastAsia="fr-FR"/>
         </w:rPr>
-        <w:t>(</w:t>
-      </w:r>
-      <w:proofErr w:type="spellStart"/>
-      <w:r>
-        <w:rPr>
-          <w:rFonts w:ascii="Calibri" w:eastAsia="Times New Roman" w:hAnsi="Calibri" w:cs="Calibri"/>
-          <w:color w:val="000000"/>
-          <w:sz w:val="24"/>
-          <w:szCs w:val="24"/>
-          <w:lang w:eastAsia="fr-FR"/>
-        </w:rPr>
-        <w:t>Brake</w:t>
-      </w:r>
-      <w:proofErr w:type="spellEnd"/>
-      <w:r>
-        <w:rPr>
-          <w:rFonts w:ascii="Calibri" w:eastAsia="Times New Roman" w:hAnsi="Calibri" w:cs="Calibri"/>
-          <w:color w:val="000000"/>
-          <w:sz w:val="24"/>
-          <w:szCs w:val="24"/>
-          <w:lang w:eastAsia="fr-FR"/>
-        </w:rPr>
-        <w:t xml:space="preserve"> Disc) </w:t>
-      </w:r>
-      <w:r>
-        <w:rPr>
-          <w:rFonts w:ascii="Calibri" w:eastAsia="Times New Roman" w:hAnsi="Calibri" w:cs="Calibri"/>
-          <w:color w:val="000000"/>
-          <w:sz w:val="24"/>
-          <w:szCs w:val="24"/>
-          <w:lang w:eastAsia="fr-FR"/>
-        </w:rPr>
-        <w:t xml:space="preserve">: Pièce 1 de l’assemblage 1 de </w:t>
-      </w:r>
-      <w:proofErr w:type="spellStart"/>
-      <w:r>
-        <w:rPr>
-          <w:rFonts w:ascii="Calibri" w:eastAsia="Times New Roman" w:hAnsi="Calibri" w:cs="Calibri"/>
-          <w:color w:val="000000"/>
-          <w:sz w:val="24"/>
-          <w:szCs w:val="24"/>
-          <w:lang w:eastAsia="fr-FR"/>
-        </w:rPr>
-        <w:t>Brake</w:t>
-      </w:r>
-      <w:proofErr w:type="spellEnd"/>
-      <w:r>
-        <w:rPr>
-          <w:rFonts w:ascii="Calibri" w:eastAsia="Times New Roman" w:hAnsi="Calibri" w:cs="Calibri"/>
-          <w:color w:val="000000"/>
-          <w:sz w:val="24"/>
-          <w:szCs w:val="24"/>
-          <w:lang w:eastAsia="fr-FR"/>
-        </w:rPr>
-        <w:t xml:space="preserve"> System</w:t>
+        <w:t xml:space="preserve">(Brake Disc) </w:t>
+      </w:r>
+      <w:r>
+        <w:rPr>
+          <w:rFonts w:ascii="Calibri" w:eastAsia="Times New Roman" w:hAnsi="Calibri" w:cs="Calibri"/>
+          <w:color w:val="000000"/>
+          <w:sz w:val="24"/>
+          <w:szCs w:val="24"/>
+          <w:lang w:eastAsia="fr-FR"/>
+        </w:rPr>
+        <w:t>: Pièce 1 de l’assemblage 1 de Brake System</w:t>
       </w:r>
     </w:p>
     <w:p>
@@ -2883,20 +2799,8 @@
           <w:szCs w:val="24"/>
           <w:lang w:eastAsia="fr-FR"/>
         </w:rPr>
-        <w:t>(</w:t>
-      </w:r>
-      <w:proofErr w:type="spellStart"/>
-      <w:r>
-        <w:rPr>
-          <w:rFonts w:ascii="Calibri" w:eastAsia="Times New Roman" w:hAnsi="Calibri" w:cs="Calibri"/>
-          <w:color w:val="000000"/>
-          <w:sz w:val="24"/>
-          <w:szCs w:val="24"/>
-          <w:lang w:eastAsia="fr-FR"/>
-        </w:rPr>
-        <w:t>Rear</w:t>
-      </w:r>
-      <w:proofErr w:type="spellEnd"/>
+        <w:t>(Rear Left Upright)</w:t>
+      </w:r>
       <w:r>
         <w:rPr>
           <w:rFonts w:ascii="Calibri" w:eastAsia="Times New Roman" w:hAnsi="Calibri" w:cs="Calibri"/>
@@ -2907,69 +2811,35 @@
         </w:rPr>
         <w:t xml:space="preserve"> </w:t>
       </w:r>
-      <w:proofErr w:type="spellStart"/>
-      <w:r>
-        <w:rPr>
-          <w:rFonts w:ascii="Calibri" w:eastAsia="Times New Roman" w:hAnsi="Calibri" w:cs="Calibri"/>
-          <w:color w:val="000000"/>
-          <w:sz w:val="24"/>
-          <w:szCs w:val="24"/>
-          <w:lang w:eastAsia="fr-FR"/>
-        </w:rPr>
-        <w:t>Left</w:t>
-      </w:r>
-      <w:proofErr w:type="spellEnd"/>
-      <w:r>
-        <w:rPr>
-          <w:rFonts w:ascii="Calibri" w:eastAsia="Times New Roman" w:hAnsi="Calibri" w:cs="Calibri"/>
-          <w:color w:val="000000"/>
-          <w:sz w:val="24"/>
-          <w:szCs w:val="24"/>
-          <w:lang w:eastAsia="fr-FR"/>
-        </w:rPr>
-        <w:t xml:space="preserve"> </w:t>
-      </w:r>
-      <w:proofErr w:type="spellStart"/>
-      <w:r>
-        <w:rPr>
-          <w:rFonts w:ascii="Calibri" w:eastAsia="Times New Roman" w:hAnsi="Calibri" w:cs="Calibri"/>
-          <w:color w:val="000000"/>
-          <w:sz w:val="24"/>
-          <w:szCs w:val="24"/>
-          <w:lang w:eastAsia="fr-FR"/>
-        </w:rPr>
-        <w:t>Upright</w:t>
-      </w:r>
-      <w:proofErr w:type="spellEnd"/>
-      <w:r>
-        <w:rPr>
-          <w:rFonts w:ascii="Calibri" w:eastAsia="Times New Roman" w:hAnsi="Calibri" w:cs="Calibri"/>
-          <w:color w:val="000000"/>
-          <w:sz w:val="24"/>
-          <w:szCs w:val="24"/>
-          <w:lang w:eastAsia="fr-FR"/>
-        </w:rPr>
-        <w:t>)</w:t>
-      </w:r>
-      <w:r>
-        <w:rPr>
-          <w:rFonts w:ascii="Calibri" w:eastAsia="Times New Roman" w:hAnsi="Calibri" w:cs="Calibri"/>
-          <w:color w:val="000000"/>
-          <w:sz w:val="24"/>
-          <w:szCs w:val="24"/>
-          <w:lang w:eastAsia="fr-FR"/>
-        </w:rPr>
-        <w:t xml:space="preserve"> </w:t>
-      </w:r>
-      <w:r>
-        <w:rPr>
-          <w:rFonts w:ascii="Calibri" w:eastAsia="Times New Roman" w:hAnsi="Calibri" w:cs="Calibri"/>
-          <w:color w:val="000000"/>
-          <w:sz w:val="24"/>
-          <w:szCs w:val="24"/>
-          <w:lang w:eastAsia="fr-FR"/>
-        </w:rPr>
-        <w:t xml:space="preserve">: Pièce 1 de l’assemblage 3 de </w:t>
+      <w:r>
+        <w:rPr>
+          <w:rFonts w:ascii="Calibri" w:eastAsia="Times New Roman" w:hAnsi="Calibri" w:cs="Calibri"/>
+          <w:color w:val="000000"/>
+          <w:sz w:val="24"/>
+          <w:szCs w:val="24"/>
+          <w:lang w:eastAsia="fr-FR"/>
+        </w:rPr>
+        <w:t xml:space="preserve">: Pièce 1 de l’assemblage </w:t>
+      </w:r>
+      <w:r>
+        <w:rPr>
+          <w:rFonts w:ascii="Calibri" w:eastAsia="Times New Roman" w:hAnsi="Calibri" w:cs="Calibri"/>
+          <w:color w:val="000000"/>
+          <w:sz w:val="24"/>
+          <w:szCs w:val="24"/>
+          <w:lang w:eastAsia="fr-FR"/>
+        </w:rPr>
+        <w:t>11</w:t>
+      </w:r>
+      <w:r>
+        <w:rPr>
+          <w:rFonts w:ascii="Calibri" w:eastAsia="Times New Roman" w:hAnsi="Calibri" w:cs="Calibri"/>
+          <w:color w:val="000000"/>
+          <w:sz w:val="24"/>
+          <w:szCs w:val="24"/>
+          <w:lang w:eastAsia="fr-FR"/>
+        </w:rPr>
+        <w:t xml:space="preserve"> de </w:t>
       </w:r>
       <w:r>
         <w:rPr>
@@ -3262,23 +3132,7 @@
           <w:sz w:val="24"/>
           <w:szCs w:val="24"/>
         </w:rPr>
-        <w:t xml:space="preserve">, tiré du véhicule </w:t>
-      </w:r>
-      <w:proofErr w:type="spellStart"/>
-      <w:r>
-        <w:rPr>
-          <w:sz w:val="24"/>
-          <w:szCs w:val="24"/>
-        </w:rPr>
-        <w:t>Optimus</w:t>
-      </w:r>
-      <w:proofErr w:type="spellEnd"/>
-      <w:r>
-        <w:rPr>
-          <w:sz w:val="24"/>
-          <w:szCs w:val="24"/>
-        </w:rPr>
-        <w:t>.</w:t>
+        <w:t>, tiré du véhicule Optimus.</w:t>
       </w:r>
     </w:p>
     <w:sectPr>

</xml_diff>

<commit_message>
Modification sur le fichier "Nomenclature"
</commit_message>
<xml_diff>
--- a/Nomenclature.docx
+++ b/Nomenclature.docx
@@ -1,6 +1,6 @@
 
 <file path=word/document.xml><?xml version="1.0" encoding="utf-8"?>
-<w:document xmlns:wpc="http://schemas.microsoft.com/office/word/2010/wordprocessingCanvas" xmlns:cx="http://schemas.microsoft.com/office/drawing/2014/chartex" xmlns:cx1="http://schemas.microsoft.com/office/drawing/2015/9/8/chartex" xmlns:cx2="http://schemas.microsoft.com/office/drawing/2015/10/21/chartex" xmlns:cx3="http://schemas.microsoft.com/office/drawing/2016/5/9/chartex" xmlns:cx4="http://schemas.microsoft.com/office/drawing/2016/5/10/chartex" xmlns:cx5="http://schemas.microsoft.com/office/drawing/2016/5/11/chartex" xmlns:cx6="http://schemas.microsoft.com/office/drawing/2016/5/12/chartex" xmlns:cx7="http://schemas.microsoft.com/office/drawing/2016/5/13/chartex" xmlns:cx8="http://schemas.microsoft.com/office/drawing/2016/5/14/chartex" xmlns:mc="http://schemas.openxmlformats.org/markup-compatibility/2006" xmlns:aink="http://schemas.microsoft.com/office/drawing/2016/ink" xmlns:am3d="http://schemas.microsoft.com/office/drawing/2017/model3d" xmlns:o="urn:schemas-microsoft-com:office:office" xmlns:r="http://schemas.openxmlformats.org/officeDocument/2006/relationships" xmlns:m="http://schemas.openxmlformats.org/officeDocument/2006/math" xmlns:v="urn:schemas-microsoft-com:vml" xmlns:wp14="http://schemas.microsoft.com/office/word/2010/wordprocessingDrawing" xmlns:wp="http://schemas.openxmlformats.org/drawingml/2006/wordprocessingDrawing" xmlns:w10="urn:schemas-microsoft-com:office:word" xmlns:w="http://schemas.openxmlformats.org/wordprocessingml/2006/main" xmlns:w14="http://schemas.microsoft.com/office/word/2010/wordml" xmlns:w15="http://schemas.microsoft.com/office/word/2012/wordml" xmlns:w16cex="http://schemas.microsoft.com/office/word/2018/wordml/cex" xmlns:w16cid="http://schemas.microsoft.com/office/word/2016/wordml/cid" xmlns:w16="http://schemas.microsoft.com/office/word/2018/wordml" xmlns:w16se="http://schemas.microsoft.com/office/word/2015/wordml/symex" xmlns:wpg="http://schemas.microsoft.com/office/word/2010/wordprocessingGroup" xmlns:wpi="http://schemas.microsoft.com/office/word/2010/wordprocessingInk" xmlns:wne="http://schemas.microsoft.com/office/word/2006/wordml" xmlns:wps="http://schemas.microsoft.com/office/word/2010/wordprocessingShape" mc:Ignorable="w14 w15 w16se w16cid w16 w16cex wp14">
+<w:document xmlns:wpc="http://schemas.microsoft.com/office/word/2010/wordprocessingCanvas" xmlns:cx="http://schemas.microsoft.com/office/drawing/2014/chartex" xmlns:cx1="http://schemas.microsoft.com/office/drawing/2015/9/8/chartex" xmlns:cx2="http://schemas.microsoft.com/office/drawing/2015/10/21/chartex" xmlns:cx3="http://schemas.microsoft.com/office/drawing/2016/5/9/chartex" xmlns:cx4="http://schemas.microsoft.com/office/drawing/2016/5/10/chartex" xmlns:cx5="http://schemas.microsoft.com/office/drawing/2016/5/11/chartex" xmlns:cx6="http://schemas.microsoft.com/office/drawing/2016/5/12/chartex" xmlns:cx7="http://schemas.microsoft.com/office/drawing/2016/5/13/chartex" xmlns:cx8="http://schemas.microsoft.com/office/drawing/2016/5/14/chartex" xmlns:mc="http://schemas.openxmlformats.org/markup-compatibility/2006" xmlns:aink="http://schemas.microsoft.com/office/drawing/2016/ink" xmlns:am3d="http://schemas.microsoft.com/office/drawing/2017/model3d" xmlns:o="urn:schemas-microsoft-com:office:office" xmlns:oel="http://schemas.microsoft.com/office/2019/extlst" xmlns:r="http://schemas.openxmlformats.org/officeDocument/2006/relationships" xmlns:m="http://schemas.openxmlformats.org/officeDocument/2006/math" xmlns:v="urn:schemas-microsoft-com:vml" xmlns:wp14="http://schemas.microsoft.com/office/word/2010/wordprocessingDrawing" xmlns:wp="http://schemas.openxmlformats.org/drawingml/2006/wordprocessingDrawing" xmlns:w10="urn:schemas-microsoft-com:office:word" xmlns:w="http://schemas.openxmlformats.org/wordprocessingml/2006/main" xmlns:w14="http://schemas.microsoft.com/office/word/2010/wordml" xmlns:w15="http://schemas.microsoft.com/office/word/2012/wordml" xmlns:w16cex="http://schemas.microsoft.com/office/word/2018/wordml/cex" xmlns:w16cid="http://schemas.microsoft.com/office/word/2016/wordml/cid" xmlns:w16="http://schemas.microsoft.com/office/word/2018/wordml" xmlns:w16sdtdh="http://schemas.microsoft.com/office/word/2020/wordml/sdtdatahash" xmlns:w16se="http://schemas.microsoft.com/office/word/2015/wordml/symex" xmlns:wpg="http://schemas.microsoft.com/office/word/2010/wordprocessingGroup" xmlns:wpi="http://schemas.microsoft.com/office/word/2010/wordprocessingInk" xmlns:wne="http://schemas.microsoft.com/office/word/2006/wordml" xmlns:wps="http://schemas.microsoft.com/office/word/2010/wordprocessingShape" mc:Ignorable="w14 w15 w16se w16cid w16 w16cex w16sdtdh wp14">
   <w:body>
     <w:p>
       <w:pPr>
@@ -701,7 +701,7 @@
                 <v:stroke joinstyle="miter"/>
                 <v:path gradientshapeok="t" o:connecttype="rect"/>
               </v:shapetype>
-              <v:shape id="Zone de texte 6" o:spid="_x0000_s1026" type="#_x0000_t202" style="position:absolute;margin-left:243.55pt;margin-top:.75pt;width:74.3pt;height:36.7pt;z-index:251680768;visibility:visible;mso-wrap-style:square;mso-width-percent:0;mso-height-percent:0;mso-wrap-distance-left:9pt;mso-wrap-distance-top:0;mso-wrap-distance-right:9pt;mso-wrap-distance-bottom:0;mso-position-horizontal:absolute;mso-position-horizontal-relative:text;mso-position-vertical:absolute;mso-position-vertical-relative:text;mso-width-percent:0;mso-height-percent:0;mso-width-relative:margin;mso-height-relative:margin;v-text-anchor:top" o:gfxdata="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" fillcolor="white [3201]" strokecolor="#ed7d31 [3205]" strokeweight="2pt">
+              <v:shape id="Zone de texte 6" o:spid="_x0000_s1026" type="#_x0000_t202" style="position:absolute;margin-left:243.55pt;margin-top:.75pt;width:74.3pt;height:36.7pt;z-index:251680768;visibility:visible;mso-wrap-style:square;mso-width-percent:0;mso-height-percent:0;mso-wrap-distance-left:9pt;mso-wrap-distance-top:0;mso-wrap-distance-right:9pt;mso-wrap-distance-bottom:0;mso-position-horizontal:absolute;mso-position-horizontal-relative:text;mso-position-vertical:absolute;mso-position-vertical-relative:text;mso-width-percent:0;mso-height-percent:0;mso-width-relative:margin;mso-height-relative:margin;v-text-anchor:top" o:gfxdata="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" fillcolor="white [3201]" strokecolor="#ed7d31 [3205]" strokeweight="2pt">
                 <v:textbox>
                   <w:txbxContent>
                     <w:p>
@@ -803,7 +803,15 @@
                               <w:ind w:left="284"/>
                             </w:pPr>
                             <w:r>
-                              <w:t>BR : Brake System</w:t>
+                              <w:t xml:space="preserve">BR : </w:t>
+                            </w:r>
+                            <w:proofErr w:type="spellStart"/>
+                            <w:r>
+                              <w:t>Brake</w:t>
+                            </w:r>
+                            <w:proofErr w:type="spellEnd"/>
+                            <w:r>
+                              <w:t xml:space="preserve"> System</w:t>
                             </w:r>
                           </w:p>
                           <w:p>
@@ -814,11 +822,19 @@
                                 <w:lang w:val="en-GB"/>
                               </w:rPr>
                             </w:pPr>
+                            <w:proofErr w:type="gramStart"/>
                             <w:r>
                               <w:rPr>
                                 <w:lang w:val="en-GB"/>
                               </w:rPr>
-                              <w:t>EN : Engine &amp; Drivetrain</w:t>
+                              <w:t>EN :</w:t>
+                            </w:r>
+                            <w:proofErr w:type="gramEnd"/>
+                            <w:r>
+                              <w:rPr>
+                                <w:lang w:val="en-GB"/>
+                              </w:rPr>
+                              <w:t xml:space="preserve"> Engine &amp; Drivetrain</w:t>
                             </w:r>
                           </w:p>
                           <w:p>
@@ -829,11 +845,37 @@
                                 <w:lang w:val="en-GB"/>
                               </w:rPr>
                             </w:pPr>
+                            <w:proofErr w:type="gramStart"/>
                             <w:r>
                               <w:rPr>
                                 <w:lang w:val="en-GB"/>
                               </w:rPr>
-                              <w:t>FR : Frame &amp; Body</w:t>
+                              <w:t>CB</w:t>
+                            </w:r>
+                            <w:r>
+                              <w:rPr>
+                                <w:lang w:val="en-GB"/>
+                              </w:rPr>
+                              <w:t> :</w:t>
+                            </w:r>
+                            <w:proofErr w:type="gramEnd"/>
+                            <w:r>
+                              <w:rPr>
+                                <w:lang w:val="en-GB"/>
+                              </w:rPr>
+                              <w:t xml:space="preserve"> </w:t>
+                            </w:r>
+                            <w:r>
+                              <w:rPr>
+                                <w:lang w:val="en-GB"/>
+                              </w:rPr>
+                              <w:t>Chassis</w:t>
+                            </w:r>
+                            <w:r>
+                              <w:rPr>
+                                <w:lang w:val="en-GB"/>
+                              </w:rPr>
+                              <w:t xml:space="preserve"> &amp; Body</w:t>
                             </w:r>
                           </w:p>
                           <w:p>
@@ -844,11 +886,19 @@
                                 <w:lang w:val="en-GB"/>
                               </w:rPr>
                             </w:pPr>
+                            <w:proofErr w:type="gramStart"/>
                             <w:r>
                               <w:rPr>
                                 <w:lang w:val="en-GB"/>
                               </w:rPr>
-                              <w:t>EL : Electrical</w:t>
+                              <w:t>EL :</w:t>
+                            </w:r>
+                            <w:proofErr w:type="gramEnd"/>
+                            <w:r>
+                              <w:rPr>
+                                <w:lang w:val="en-GB"/>
+                              </w:rPr>
+                              <w:t xml:space="preserve"> Electrical</w:t>
                             </w:r>
                           </w:p>
                           <w:p>
@@ -859,11 +909,19 @@
                                 <w:lang w:val="en-GB"/>
                               </w:rPr>
                             </w:pPr>
+                            <w:proofErr w:type="gramStart"/>
                             <w:r>
                               <w:rPr>
                                 <w:lang w:val="en-GB"/>
                               </w:rPr>
-                              <w:t>MS : Miscellaneous, Finish</w:t>
+                              <w:t>MS :</w:t>
+                            </w:r>
+                            <w:proofErr w:type="gramEnd"/>
+                            <w:r>
+                              <w:rPr>
+                                <w:lang w:val="en-GB"/>
+                              </w:rPr>
+                              <w:t xml:space="preserve"> Miscellaneous, Finish</w:t>
                             </w:r>
                             <w:r>
                               <w:rPr>
@@ -886,11 +944,19 @@
                                 <w:lang w:val="en-GB"/>
                               </w:rPr>
                             </w:pPr>
+                            <w:proofErr w:type="gramStart"/>
                             <w:r>
                               <w:rPr>
                                 <w:lang w:val="en-GB"/>
                               </w:rPr>
-                              <w:t>ST : Steering System</w:t>
+                              <w:t>ST :</w:t>
+                            </w:r>
+                            <w:proofErr w:type="gramEnd"/>
+                            <w:r>
+                              <w:rPr>
+                                <w:lang w:val="en-GB"/>
+                              </w:rPr>
+                              <w:t xml:space="preserve"> Steering System</w:t>
                             </w:r>
                           </w:p>
                           <w:p>
@@ -901,11 +967,19 @@
                                 <w:lang w:val="en-GB"/>
                               </w:rPr>
                             </w:pPr>
+                            <w:proofErr w:type="gramStart"/>
                             <w:r>
                               <w:rPr>
                                 <w:lang w:val="en-GB"/>
                               </w:rPr>
-                              <w:t>SU : Suspension System</w:t>
+                              <w:t>SU :</w:t>
+                            </w:r>
+                            <w:proofErr w:type="gramEnd"/>
+                            <w:r>
+                              <w:rPr>
+                                <w:lang w:val="en-GB"/>
+                              </w:rPr>
+                              <w:t xml:space="preserve"> Suspension System</w:t>
                             </w:r>
                           </w:p>
                           <w:p>
@@ -916,11 +990,19 @@
                                 <w:lang w:val="en-GB"/>
                               </w:rPr>
                             </w:pPr>
+                            <w:proofErr w:type="gramStart"/>
                             <w:r>
                               <w:rPr>
                                 <w:lang w:val="en-GB"/>
                               </w:rPr>
-                              <w:t>WT : Wheel, Wheel Bearing and Tires</w:t>
+                              <w:t>WT :</w:t>
+                            </w:r>
+                            <w:proofErr w:type="gramEnd"/>
+                            <w:r>
+                              <w:rPr>
+                                <w:lang w:val="en-GB"/>
+                              </w:rPr>
+                              <w:t xml:space="preserve"> Wheel, Wheel Bearing and Tires</w:t>
                             </w:r>
                           </w:p>
                         </w:txbxContent>
@@ -942,7 +1024,7 @@
           </mc:Choice>
           <mc:Fallback>
             <w:pict>
-              <v:shape w14:anchorId="02D6F415" id="Zone de texte 2" o:spid="_x0000_s1027" type="#_x0000_t202" style="position:absolute;margin-left:-42.65pt;margin-top:20pt;width:150.35pt;height:110.6pt;z-index:251659264;visibility:visible;mso-wrap-style:square;mso-width-percent:0;mso-height-percent:200;mso-wrap-distance-left:9pt;mso-wrap-distance-top:3.6pt;mso-wrap-distance-right:9pt;mso-wrap-distance-bottom:3.6pt;mso-position-horizontal:absolute;mso-position-horizontal-relative:text;mso-position-vertical:absolute;mso-position-vertical-relative:text;mso-width-percent:0;mso-height-percent:200;mso-width-relative:margin;mso-height-relative:margin;v-text-anchor:top" o:gfxdata="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" strokecolor="#c00000" strokeweight="2pt">
+              <v:shape w14:anchorId="02D6F415" id="Zone de texte 2" o:spid="_x0000_s1027" type="#_x0000_t202" style="position:absolute;margin-left:-42.65pt;margin-top:20pt;width:150.35pt;height:110.6pt;z-index:251659264;visibility:visible;mso-wrap-style:square;mso-width-percent:0;mso-height-percent:200;mso-wrap-distance-left:9pt;mso-wrap-distance-top:3.6pt;mso-wrap-distance-right:9pt;mso-wrap-distance-bottom:3.6pt;mso-position-horizontal:absolute;mso-position-horizontal-relative:text;mso-position-vertical:absolute;mso-position-vertical-relative:text;mso-width-percent:0;mso-height-percent:200;mso-width-relative:margin;mso-height-relative:margin;v-text-anchor:top" o:gfxdata="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" strokecolor="#c00000" strokeweight="2pt">
                 <v:textbox style="mso-fit-shape-to-text:t">
                   <w:txbxContent>
                     <w:p>
@@ -967,7 +1049,15 @@
                         <w:ind w:left="284"/>
                       </w:pPr>
                       <w:r>
-                        <w:t>BR : Brake System</w:t>
+                        <w:t xml:space="preserve">BR : </w:t>
+                      </w:r>
+                      <w:proofErr w:type="spellStart"/>
+                      <w:r>
+                        <w:t>Brake</w:t>
+                      </w:r>
+                      <w:proofErr w:type="spellEnd"/>
+                      <w:r>
+                        <w:t xml:space="preserve"> System</w:t>
                       </w:r>
                     </w:p>
                     <w:p>
@@ -978,11 +1068,19 @@
                           <w:lang w:val="en-GB"/>
                         </w:rPr>
                       </w:pPr>
+                      <w:proofErr w:type="gramStart"/>
                       <w:r>
                         <w:rPr>
                           <w:lang w:val="en-GB"/>
                         </w:rPr>
-                        <w:t>EN : Engine &amp; Drivetrain</w:t>
+                        <w:t>EN :</w:t>
+                      </w:r>
+                      <w:proofErr w:type="gramEnd"/>
+                      <w:r>
+                        <w:rPr>
+                          <w:lang w:val="en-GB"/>
+                        </w:rPr>
+                        <w:t xml:space="preserve"> Engine &amp; Drivetrain</w:t>
                       </w:r>
                     </w:p>
                     <w:p>
@@ -993,11 +1091,37 @@
                           <w:lang w:val="en-GB"/>
                         </w:rPr>
                       </w:pPr>
+                      <w:proofErr w:type="gramStart"/>
                       <w:r>
                         <w:rPr>
                           <w:lang w:val="en-GB"/>
                         </w:rPr>
-                        <w:t>FR : Frame &amp; Body</w:t>
+                        <w:t>CB</w:t>
+                      </w:r>
+                      <w:r>
+                        <w:rPr>
+                          <w:lang w:val="en-GB"/>
+                        </w:rPr>
+                        <w:t> :</w:t>
+                      </w:r>
+                      <w:proofErr w:type="gramEnd"/>
+                      <w:r>
+                        <w:rPr>
+                          <w:lang w:val="en-GB"/>
+                        </w:rPr>
+                        <w:t xml:space="preserve"> </w:t>
+                      </w:r>
+                      <w:r>
+                        <w:rPr>
+                          <w:lang w:val="en-GB"/>
+                        </w:rPr>
+                        <w:t>Chassis</w:t>
+                      </w:r>
+                      <w:r>
+                        <w:rPr>
+                          <w:lang w:val="en-GB"/>
+                        </w:rPr>
+                        <w:t xml:space="preserve"> &amp; Body</w:t>
                       </w:r>
                     </w:p>
                     <w:p>
@@ -1008,11 +1132,19 @@
                           <w:lang w:val="en-GB"/>
                         </w:rPr>
                       </w:pPr>
+                      <w:proofErr w:type="gramStart"/>
                       <w:r>
                         <w:rPr>
                           <w:lang w:val="en-GB"/>
                         </w:rPr>
-                        <w:t>EL : Electrical</w:t>
+                        <w:t>EL :</w:t>
+                      </w:r>
+                      <w:proofErr w:type="gramEnd"/>
+                      <w:r>
+                        <w:rPr>
+                          <w:lang w:val="en-GB"/>
+                        </w:rPr>
+                        <w:t xml:space="preserve"> Electrical</w:t>
                       </w:r>
                     </w:p>
                     <w:p>
@@ -1023,11 +1155,19 @@
                           <w:lang w:val="en-GB"/>
                         </w:rPr>
                       </w:pPr>
+                      <w:proofErr w:type="gramStart"/>
                       <w:r>
                         <w:rPr>
                           <w:lang w:val="en-GB"/>
                         </w:rPr>
-                        <w:t>MS : Miscellaneous, Finish</w:t>
+                        <w:t>MS :</w:t>
+                      </w:r>
+                      <w:proofErr w:type="gramEnd"/>
+                      <w:r>
+                        <w:rPr>
+                          <w:lang w:val="en-GB"/>
+                        </w:rPr>
+                        <w:t xml:space="preserve"> Miscellaneous, Finish</w:t>
                       </w:r>
                       <w:r>
                         <w:rPr>
@@ -1050,11 +1190,19 @@
                           <w:lang w:val="en-GB"/>
                         </w:rPr>
                       </w:pPr>
+                      <w:proofErr w:type="gramStart"/>
                       <w:r>
                         <w:rPr>
                           <w:lang w:val="en-GB"/>
                         </w:rPr>
-                        <w:t>ST : Steering System</w:t>
+                        <w:t>ST :</w:t>
+                      </w:r>
+                      <w:proofErr w:type="gramEnd"/>
+                      <w:r>
+                        <w:rPr>
+                          <w:lang w:val="en-GB"/>
+                        </w:rPr>
+                        <w:t xml:space="preserve"> Steering System</w:t>
                       </w:r>
                     </w:p>
                     <w:p>
@@ -1065,11 +1213,19 @@
                           <w:lang w:val="en-GB"/>
                         </w:rPr>
                       </w:pPr>
+                      <w:proofErr w:type="gramStart"/>
                       <w:r>
                         <w:rPr>
                           <w:lang w:val="en-GB"/>
                         </w:rPr>
-                        <w:t>SU : Suspension System</w:t>
+                        <w:t>SU :</w:t>
+                      </w:r>
+                      <w:proofErr w:type="gramEnd"/>
+                      <w:r>
+                        <w:rPr>
+                          <w:lang w:val="en-GB"/>
+                        </w:rPr>
+                        <w:t xml:space="preserve"> Suspension System</w:t>
                       </w:r>
                     </w:p>
                     <w:p>
@@ -1080,11 +1236,19 @@
                           <w:lang w:val="en-GB"/>
                         </w:rPr>
                       </w:pPr>
+                      <w:proofErr w:type="gramStart"/>
                       <w:r>
                         <w:rPr>
                           <w:lang w:val="en-GB"/>
                         </w:rPr>
-                        <w:t>WT : Wheel, Wheel Bearing and Tires</w:t>
+                        <w:t>WT :</w:t>
+                      </w:r>
+                      <w:proofErr w:type="gramEnd"/>
+                      <w:r>
+                        <w:rPr>
+                          <w:lang w:val="en-GB"/>
+                        </w:rPr>
+                        <w:t xml:space="preserve"> Wheel, Wheel Bearing and Tires</w:t>
                       </w:r>
                     </w:p>
                   </w:txbxContent>
@@ -1181,7 +1345,7 @@
           </mc:Choice>
           <mc:Fallback>
             <w:pict>
-              <v:shape w14:anchorId="445F560F" id="_x0000_s1028" type="#_x0000_t202" style="position:absolute;left:0;text-align:left;margin-left:161.3pt;margin-top:18.6pt;width:74.3pt;height:36.7pt;z-index:251661312;visibility:visible;mso-wrap-style:square;mso-width-percent:0;mso-height-percent:0;mso-wrap-distance-left:9pt;mso-wrap-distance-top:0;mso-wrap-distance-right:9pt;mso-wrap-distance-bottom:0;mso-position-horizontal:absolute;mso-position-horizontal-relative:text;mso-position-vertical:absolute;mso-position-vertical-relative:text;mso-width-percent:0;mso-height-percent:0;mso-width-relative:margin;mso-height-relative:margin;v-text-anchor:top" o:gfxdata="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" fillcolor="white [3201]" strokecolor="#70ad47 [3209]" strokeweight="2pt">
+              <v:shape w14:anchorId="445F560F" id="_x0000_s1028" type="#_x0000_t202" style="position:absolute;left:0;text-align:left;margin-left:161.3pt;margin-top:18.6pt;width:74.3pt;height:36.7pt;z-index:251661312;visibility:visible;mso-wrap-style:square;mso-width-percent:0;mso-height-percent:0;mso-wrap-distance-left:9pt;mso-wrap-distance-top:0;mso-wrap-distance-right:9pt;mso-wrap-distance-bottom:0;mso-position-horizontal:absolute;mso-position-horizontal-relative:text;mso-position-vertical:absolute;mso-position-vertical-relative:text;mso-width-percent:0;mso-height-percent:0;mso-width-relative:margin;mso-height-relative:margin;v-text-anchor:top" o:gfxdata="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" fillcolor="white [3201]" strokecolor="#70ad47 [3209]" strokeweight="2pt">
                 <v:textbox>
                   <w:txbxContent>
                     <w:p>
@@ -1300,7 +1464,7 @@
           </mc:Choice>
           <mc:Fallback>
             <w:pict>
-              <v:shape w14:anchorId="6851AB29" id="Zone de texte 1" o:spid="_x0000_s1029" type="#_x0000_t202" style="position:absolute;left:0;text-align:left;margin-left:111.7pt;margin-top:15.15pt;width:73.8pt;height:50.6pt;z-index:251660288;visibility:visible;mso-wrap-style:square;mso-width-percent:0;mso-height-percent:0;mso-wrap-distance-left:9pt;mso-wrap-distance-top:0;mso-wrap-distance-right:9pt;mso-wrap-distance-bottom:0;mso-position-horizontal:absolute;mso-position-horizontal-relative:text;mso-position-vertical:absolute;mso-position-vertical-relative:text;mso-width-percent:0;mso-height-percent:0;mso-width-relative:margin;mso-height-relative:margin;v-text-anchor:top" o:gfxdata="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" fillcolor="white [3201]" strokecolor="#4472c4 [3204]" strokeweight="2pt">
+              <v:shape w14:anchorId="6851AB29" id="Zone de texte 1" o:spid="_x0000_s1029" type="#_x0000_t202" style="position:absolute;left:0;text-align:left;margin-left:111.7pt;margin-top:15.15pt;width:73.8pt;height:50.6pt;z-index:251660288;visibility:visible;mso-wrap-style:square;mso-width-percent:0;mso-height-percent:0;mso-wrap-distance-left:9pt;mso-wrap-distance-top:0;mso-wrap-distance-right:9pt;mso-wrap-distance-bottom:0;mso-position-horizontal:absolute;mso-position-horizontal-relative:text;mso-position-vertical:absolute;mso-position-vertical-relative:text;mso-width-percent:0;mso-height-percent:0;mso-width-relative:margin;mso-height-relative:margin;v-text-anchor:top" o:gfxdata="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" fillcolor="white [3201]" strokecolor="#4472c4 [3204]" strokeweight="2pt">
                 <v:textbox>
                   <w:txbxContent>
                     <w:p>
@@ -1450,17 +1614,61 @@
           <w:szCs w:val="24"/>
           <w:lang w:eastAsia="fr-FR"/>
         </w:rPr>
-        <w:t xml:space="preserve">(Front Brake) </w:t>
-      </w:r>
-      <w:r>
-        <w:rPr>
-          <w:rFonts w:ascii="Calibri" w:eastAsia="Times New Roman" w:hAnsi="Calibri" w:cs="Calibri"/>
-          <w:color w:val="000000"/>
-          <w:sz w:val="24"/>
-          <w:szCs w:val="24"/>
-          <w:lang w:eastAsia="fr-FR"/>
-        </w:rPr>
-        <w:t>: Assemblage 1 de Brake System</w:t>
+        <w:t xml:space="preserve">(Front </w:t>
+      </w:r>
+      <w:proofErr w:type="spellStart"/>
+      <w:r>
+        <w:rPr>
+          <w:rFonts w:ascii="Calibri" w:eastAsia="Times New Roman" w:hAnsi="Calibri" w:cs="Calibri"/>
+          <w:color w:val="000000"/>
+          <w:sz w:val="24"/>
+          <w:szCs w:val="24"/>
+          <w:lang w:eastAsia="fr-FR"/>
+        </w:rPr>
+        <w:t>Brake</w:t>
+      </w:r>
+      <w:proofErr w:type="spellEnd"/>
+      <w:r>
+        <w:rPr>
+          <w:rFonts w:ascii="Calibri" w:eastAsia="Times New Roman" w:hAnsi="Calibri" w:cs="Calibri"/>
+          <w:color w:val="000000"/>
+          <w:sz w:val="24"/>
+          <w:szCs w:val="24"/>
+          <w:lang w:eastAsia="fr-FR"/>
+        </w:rPr>
+        <w:t xml:space="preserve">) </w:t>
+      </w:r>
+      <w:r>
+        <w:rPr>
+          <w:rFonts w:ascii="Calibri" w:eastAsia="Times New Roman" w:hAnsi="Calibri" w:cs="Calibri"/>
+          <w:color w:val="000000"/>
+          <w:sz w:val="24"/>
+          <w:szCs w:val="24"/>
+          <w:lang w:eastAsia="fr-FR"/>
+        </w:rPr>
+        <w:t xml:space="preserve">: Assemblage 1 de </w:t>
+      </w:r>
+      <w:proofErr w:type="spellStart"/>
+      <w:r>
+        <w:rPr>
+          <w:rFonts w:ascii="Calibri" w:eastAsia="Times New Roman" w:hAnsi="Calibri" w:cs="Calibri"/>
+          <w:color w:val="000000"/>
+          <w:sz w:val="24"/>
+          <w:szCs w:val="24"/>
+          <w:lang w:eastAsia="fr-FR"/>
+        </w:rPr>
+        <w:t>Brake</w:t>
+      </w:r>
+      <w:proofErr w:type="spellEnd"/>
+      <w:r>
+        <w:rPr>
+          <w:rFonts w:ascii="Calibri" w:eastAsia="Times New Roman" w:hAnsi="Calibri" w:cs="Calibri"/>
+          <w:color w:val="000000"/>
+          <w:sz w:val="24"/>
+          <w:szCs w:val="24"/>
+          <w:lang w:eastAsia="fr-FR"/>
+        </w:rPr>
+        <w:t xml:space="preserve"> System</w:t>
       </w:r>
     </w:p>
     <w:p>
@@ -1548,6 +1756,7 @@
         </w:rPr>
         <w:t>Rear Upright</w:t>
       </w:r>
+      <w:proofErr w:type="gramStart"/>
       <w:r>
         <w:rPr>
           <w:rFonts w:ascii="Calibri" w:eastAsia="Times New Roman" w:hAnsi="Calibri" w:cs="Calibri"/>
@@ -1566,7 +1775,18 @@
           <w:szCs w:val="24"/>
           <w:lang w:val="en-GB" w:eastAsia="fr-FR"/>
         </w:rPr>
-        <w:t xml:space="preserve">: Assemblage </w:t>
+        <w:t>:</w:t>
+      </w:r>
+      <w:proofErr w:type="gramEnd"/>
+      <w:r>
+        <w:rPr>
+          <w:rFonts w:ascii="Calibri" w:eastAsia="Times New Roman" w:hAnsi="Calibri" w:cs="Calibri"/>
+          <w:color w:val="000000"/>
+          <w:sz w:val="24"/>
+          <w:szCs w:val="24"/>
+          <w:lang w:val="en-GB" w:eastAsia="fr-FR"/>
+        </w:rPr>
+        <w:t xml:space="preserve"> Assemblage </w:t>
       </w:r>
       <w:r>
         <w:rPr>
@@ -1946,7 +2166,7 @@
           </mc:Choice>
           <mc:Fallback>
             <w:pict>
-              <v:shape w14:anchorId="15ABB202" id="Zone de texte 14" o:spid="_x0000_s1030" type="#_x0000_t202" style="position:absolute;left:0;text-align:left;margin-left:263.25pt;margin-top:.5pt;width:74.3pt;height:36.65pt;z-index:251683840;visibility:visible;mso-wrap-style:square;mso-width-percent:0;mso-height-percent:0;mso-wrap-distance-left:9pt;mso-wrap-distance-top:0;mso-wrap-distance-right:9pt;mso-wrap-distance-bottom:0;mso-position-horizontal:absolute;mso-position-horizontal-relative:text;mso-position-vertical:absolute;mso-position-vertical-relative:text;mso-width-percent:0;mso-height-percent:0;mso-width-relative:margin;mso-height-relative:margin;v-text-anchor:top" o:gfxdata="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" fillcolor="white [3201]" strokecolor="#ed7d31 [3205]" strokeweight="2pt">
+              <v:shape w14:anchorId="15ABB202" id="Zone de texte 14" o:spid="_x0000_s1030" type="#_x0000_t202" style="position:absolute;left:0;text-align:left;margin-left:263.25pt;margin-top:.5pt;width:74.3pt;height:36.65pt;z-index:251683840;visibility:visible;mso-wrap-style:square;mso-width-percent:0;mso-height-percent:0;mso-wrap-distance-left:9pt;mso-wrap-distance-top:0;mso-wrap-distance-right:9pt;mso-wrap-distance-bottom:0;mso-position-horizontal:absolute;mso-position-horizontal-relative:text;mso-position-vertical:absolute;mso-position-vertical-relative:text;mso-width-percent:0;mso-height-percent:0;mso-width-relative:margin;mso-height-relative:margin;v-text-anchor:top" o:gfxdata="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" fillcolor="white [3201]" strokecolor="#ed7d31 [3205]" strokeweight="2pt">
                 <v:textbox>
                   <w:txbxContent>
                     <w:p>
@@ -2309,7 +2529,7 @@
           </mc:Choice>
           <mc:Fallback>
             <w:pict>
-              <v:shape w14:anchorId="78FCC5D0" id="Zone de texte 5" o:spid="_x0000_s1031" type="#_x0000_t202" style="position:absolute;left:0;text-align:left;margin-left:157.75pt;margin-top:8.45pt;width:94.75pt;height:22.75pt;z-index:251667456;visibility:visible;mso-wrap-style:square;mso-width-percent:0;mso-height-percent:0;mso-wrap-distance-left:9pt;mso-wrap-distance-top:0;mso-wrap-distance-right:9pt;mso-wrap-distance-bottom:0;mso-position-horizontal:absolute;mso-position-horizontal-relative:text;mso-position-vertical:absolute;mso-position-vertical-relative:text;mso-width-percent:0;mso-height-percent:0;mso-width-relative:margin;mso-height-relative:margin;v-text-anchor:top" o:gfxdata="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" fillcolor="white [3201]" strokecolor="#70ad47 [3209]" strokeweight="2pt">
+              <v:shape w14:anchorId="78FCC5D0" id="Zone de texte 5" o:spid="_x0000_s1031" type="#_x0000_t202" style="position:absolute;left:0;text-align:left;margin-left:157.75pt;margin-top:8.45pt;width:94.75pt;height:22.75pt;z-index:251667456;visibility:visible;mso-wrap-style:square;mso-width-percent:0;mso-height-percent:0;mso-wrap-distance-left:9pt;mso-wrap-distance-top:0;mso-wrap-distance-right:9pt;mso-wrap-distance-bottom:0;mso-position-horizontal:absolute;mso-position-horizontal-relative:text;mso-position-vertical:absolute;mso-position-vertical-relative:text;mso-width-percent:0;mso-height-percent:0;mso-width-relative:margin;mso-height-relative:margin;v-text-anchor:top" o:gfxdata="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" fillcolor="white [3201]" strokecolor="#70ad47 [3209]" strokeweight="2pt">
                 <v:textbox>
                   <w:txbxContent>
                     <w:p>
@@ -2412,7 +2632,7 @@
           </mc:Choice>
           <mc:Fallback>
             <w:pict>
-              <v:shape w14:anchorId="1D493681" id="_x0000_s1032" type="#_x0000_t202" style="position:absolute;left:0;text-align:left;margin-left:7.2pt;margin-top:2.3pt;width:116.65pt;height:110.6pt;z-index:251663360;visibility:visible;mso-wrap-style:square;mso-width-percent:0;mso-height-percent:200;mso-wrap-distance-left:9pt;mso-wrap-distance-top:3.6pt;mso-wrap-distance-right:9pt;mso-wrap-distance-bottom:3.6pt;mso-position-horizontal:absolute;mso-position-horizontal-relative:text;mso-position-vertical:absolute;mso-position-vertical-relative:text;mso-width-percent:0;mso-height-percent:200;mso-width-relative:margin;mso-height-relative:margin;v-text-anchor:top" o:gfxdata="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" strokecolor="#c00000" strokeweight="2pt">
+              <v:shape w14:anchorId="1D493681" id="_x0000_s1032" type="#_x0000_t202" style="position:absolute;left:0;text-align:left;margin-left:7.2pt;margin-top:2.3pt;width:116.65pt;height:110.6pt;z-index:251663360;visibility:visible;mso-wrap-style:square;mso-width-percent:0;mso-height-percent:200;mso-wrap-distance-left:9pt;mso-wrap-distance-top:3.6pt;mso-wrap-distance-right:9pt;mso-wrap-distance-bottom:3.6pt;mso-position-horizontal:absolute;mso-position-horizontal-relative:text;mso-position-vertical:absolute;mso-position-vertical-relative:text;mso-width-percent:0;mso-height-percent:200;mso-width-relative:margin;mso-height-relative:margin;v-text-anchor:top" o:gfxdata="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" strokecolor="#c00000" strokeweight="2pt">
                 <v:textbox style="mso-fit-shape-to-text:t">
                   <w:txbxContent>
                     <w:p>
@@ -2546,7 +2766,7 @@
           </mc:Choice>
           <mc:Fallback>
             <w:pict>
-              <v:shape w14:anchorId="0F3A2745" id="Zone de texte 4" o:spid="_x0000_s1033" type="#_x0000_t202" style="position:absolute;left:0;text-align:left;margin-left:110.65pt;margin-top:3.5pt;width:78.95pt;height:38.55pt;z-index:251665408;visibility:visible;mso-wrap-style:square;mso-width-percent:0;mso-height-percent:0;mso-wrap-distance-left:9pt;mso-wrap-distance-top:0;mso-wrap-distance-right:9pt;mso-wrap-distance-bottom:0;mso-position-horizontal:absolute;mso-position-horizontal-relative:text;mso-position-vertical:absolute;mso-position-vertical-relative:text;mso-width-percent:0;mso-height-percent:0;mso-width-relative:margin;mso-height-relative:margin;v-text-anchor:top" o:gfxdata="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" fillcolor="white [3201]" strokecolor="#4472c4 [3204]" strokeweight="2pt">
+              <v:shape w14:anchorId="0F3A2745" id="Zone de texte 4" o:spid="_x0000_s1033" type="#_x0000_t202" style="position:absolute;left:0;text-align:left;margin-left:110.65pt;margin-top:3.5pt;width:78.95pt;height:38.55pt;z-index:251665408;visibility:visible;mso-wrap-style:square;mso-width-percent:0;mso-height-percent:0;mso-wrap-distance-left:9pt;mso-wrap-distance-top:0;mso-wrap-distance-right:9pt;mso-wrap-distance-bottom:0;mso-position-horizontal:absolute;mso-position-horizontal-relative:text;mso-position-vertical:absolute;mso-position-vertical-relative:text;mso-width-percent:0;mso-height-percent:0;mso-width-relative:margin;mso-height-relative:margin;v-text-anchor:top" o:gfxdata="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" fillcolor="white [3201]" strokecolor="#4472c4 [3204]" strokeweight="2pt">
                 <v:textbox>
                   <w:txbxContent>
                     <w:p>
@@ -2685,17 +2905,61 @@
           <w:szCs w:val="24"/>
           <w:lang w:eastAsia="fr-FR"/>
         </w:rPr>
-        <w:t xml:space="preserve">(Brake Disc) </w:t>
-      </w:r>
-      <w:r>
-        <w:rPr>
-          <w:rFonts w:ascii="Calibri" w:eastAsia="Times New Roman" w:hAnsi="Calibri" w:cs="Calibri"/>
-          <w:color w:val="000000"/>
-          <w:sz w:val="24"/>
-          <w:szCs w:val="24"/>
-          <w:lang w:eastAsia="fr-FR"/>
-        </w:rPr>
-        <w:t>: Pièce 1 de l’assemblage 1 de Brake System</w:t>
+        <w:t>(</w:t>
+      </w:r>
+      <w:proofErr w:type="spellStart"/>
+      <w:r>
+        <w:rPr>
+          <w:rFonts w:ascii="Calibri" w:eastAsia="Times New Roman" w:hAnsi="Calibri" w:cs="Calibri"/>
+          <w:color w:val="000000"/>
+          <w:sz w:val="24"/>
+          <w:szCs w:val="24"/>
+          <w:lang w:eastAsia="fr-FR"/>
+        </w:rPr>
+        <w:t>Brake</w:t>
+      </w:r>
+      <w:proofErr w:type="spellEnd"/>
+      <w:r>
+        <w:rPr>
+          <w:rFonts w:ascii="Calibri" w:eastAsia="Times New Roman" w:hAnsi="Calibri" w:cs="Calibri"/>
+          <w:color w:val="000000"/>
+          <w:sz w:val="24"/>
+          <w:szCs w:val="24"/>
+          <w:lang w:eastAsia="fr-FR"/>
+        </w:rPr>
+        <w:t xml:space="preserve"> Disc) </w:t>
+      </w:r>
+      <w:r>
+        <w:rPr>
+          <w:rFonts w:ascii="Calibri" w:eastAsia="Times New Roman" w:hAnsi="Calibri" w:cs="Calibri"/>
+          <w:color w:val="000000"/>
+          <w:sz w:val="24"/>
+          <w:szCs w:val="24"/>
+          <w:lang w:eastAsia="fr-FR"/>
+        </w:rPr>
+        <w:t xml:space="preserve">: Pièce 1 de l’assemblage 1 de </w:t>
+      </w:r>
+      <w:proofErr w:type="spellStart"/>
+      <w:r>
+        <w:rPr>
+          <w:rFonts w:ascii="Calibri" w:eastAsia="Times New Roman" w:hAnsi="Calibri" w:cs="Calibri"/>
+          <w:color w:val="000000"/>
+          <w:sz w:val="24"/>
+          <w:szCs w:val="24"/>
+          <w:lang w:eastAsia="fr-FR"/>
+        </w:rPr>
+        <w:t>Brake</w:t>
+      </w:r>
+      <w:proofErr w:type="spellEnd"/>
+      <w:r>
+        <w:rPr>
+          <w:rFonts w:ascii="Calibri" w:eastAsia="Times New Roman" w:hAnsi="Calibri" w:cs="Calibri"/>
+          <w:color w:val="000000"/>
+          <w:sz w:val="24"/>
+          <w:szCs w:val="24"/>
+          <w:lang w:eastAsia="fr-FR"/>
+        </w:rPr>
+        <w:t xml:space="preserve"> System</w:t>
       </w:r>
     </w:p>
     <w:p>
@@ -2799,7 +3063,73 @@
           <w:szCs w:val="24"/>
           <w:lang w:eastAsia="fr-FR"/>
         </w:rPr>
-        <w:t>(Rear Left Upright)</w:t>
+        <w:t>(</w:t>
+      </w:r>
+      <w:proofErr w:type="spellStart"/>
+      <w:r>
+        <w:rPr>
+          <w:rFonts w:ascii="Calibri" w:eastAsia="Times New Roman" w:hAnsi="Calibri" w:cs="Calibri"/>
+          <w:color w:val="000000"/>
+          <w:sz w:val="24"/>
+          <w:szCs w:val="24"/>
+          <w:lang w:eastAsia="fr-FR"/>
+        </w:rPr>
+        <w:t>Rear</w:t>
+      </w:r>
+      <w:proofErr w:type="spellEnd"/>
+      <w:r>
+        <w:rPr>
+          <w:rFonts w:ascii="Calibri" w:eastAsia="Times New Roman" w:hAnsi="Calibri" w:cs="Calibri"/>
+          <w:color w:val="000000"/>
+          <w:sz w:val="24"/>
+          <w:szCs w:val="24"/>
+          <w:lang w:eastAsia="fr-FR"/>
+        </w:rPr>
+        <w:t xml:space="preserve"> </w:t>
+      </w:r>
+      <w:proofErr w:type="spellStart"/>
+      <w:r>
+        <w:rPr>
+          <w:rFonts w:ascii="Calibri" w:eastAsia="Times New Roman" w:hAnsi="Calibri" w:cs="Calibri"/>
+          <w:color w:val="000000"/>
+          <w:sz w:val="24"/>
+          <w:szCs w:val="24"/>
+          <w:lang w:eastAsia="fr-FR"/>
+        </w:rPr>
+        <w:t>Left</w:t>
+      </w:r>
+      <w:proofErr w:type="spellEnd"/>
+      <w:r>
+        <w:rPr>
+          <w:rFonts w:ascii="Calibri" w:eastAsia="Times New Roman" w:hAnsi="Calibri" w:cs="Calibri"/>
+          <w:color w:val="000000"/>
+          <w:sz w:val="24"/>
+          <w:szCs w:val="24"/>
+          <w:lang w:eastAsia="fr-FR"/>
+        </w:rPr>
+        <w:t xml:space="preserve"> </w:t>
+      </w:r>
+      <w:proofErr w:type="spellStart"/>
+      <w:r>
+        <w:rPr>
+          <w:rFonts w:ascii="Calibri" w:eastAsia="Times New Roman" w:hAnsi="Calibri" w:cs="Calibri"/>
+          <w:color w:val="000000"/>
+          <w:sz w:val="24"/>
+          <w:szCs w:val="24"/>
+          <w:lang w:eastAsia="fr-FR"/>
+        </w:rPr>
+        <w:t>Upright</w:t>
+      </w:r>
+      <w:proofErr w:type="spellEnd"/>
+      <w:r>
+        <w:rPr>
+          <w:rFonts w:ascii="Calibri" w:eastAsia="Times New Roman" w:hAnsi="Calibri" w:cs="Calibri"/>
+          <w:color w:val="000000"/>
+          <w:sz w:val="24"/>
+          <w:szCs w:val="24"/>
+          <w:lang w:eastAsia="fr-FR"/>
+        </w:rPr>
+        <w:t>)</w:t>
       </w:r>
       <w:r>
         <w:rPr>
@@ -3132,7 +3462,23 @@
           <w:sz w:val="24"/>
           <w:szCs w:val="24"/>
         </w:rPr>
-        <w:t>, tiré du véhicule Optimus.</w:t>
+        <w:t xml:space="preserve">, tiré du véhicule </w:t>
+      </w:r>
+      <w:proofErr w:type="spellStart"/>
+      <w:r>
+        <w:rPr>
+          <w:sz w:val="24"/>
+          <w:szCs w:val="24"/>
+        </w:rPr>
+        <w:t>Optimus</w:t>
+      </w:r>
+      <w:proofErr w:type="spellEnd"/>
+      <w:r>
+        <w:rPr>
+          <w:sz w:val="24"/>
+          <w:szCs w:val="24"/>
+        </w:rPr>
+        <w:t>.</w:t>
       </w:r>
     </w:p>
     <w:sectPr>
@@ -3147,7 +3493,7 @@
 </file>
 
 <file path=word/numbering.xml><?xml version="1.0" encoding="utf-8"?>
-<w:numbering xmlns:wpc="http://schemas.microsoft.com/office/word/2010/wordprocessingCanvas" xmlns:cx="http://schemas.microsoft.com/office/drawing/2014/chartex" xmlns:cx1="http://schemas.microsoft.com/office/drawing/2015/9/8/chartex" xmlns:cx2="http://schemas.microsoft.com/office/drawing/2015/10/21/chartex" xmlns:cx3="http://schemas.microsoft.com/office/drawing/2016/5/9/chartex" xmlns:cx4="http://schemas.microsoft.com/office/drawing/2016/5/10/chartex" xmlns:cx5="http://schemas.microsoft.com/office/drawing/2016/5/11/chartex" xmlns:cx6="http://schemas.microsoft.com/office/drawing/2016/5/12/chartex" xmlns:cx7="http://schemas.microsoft.com/office/drawing/2016/5/13/chartex" xmlns:cx8="http://schemas.microsoft.com/office/drawing/2016/5/14/chartex" xmlns:mc="http://schemas.openxmlformats.org/markup-compatibility/2006" xmlns:aink="http://schemas.microsoft.com/office/drawing/2016/ink" xmlns:am3d="http://schemas.microsoft.com/office/drawing/2017/model3d" xmlns:o="urn:schemas-microsoft-com:office:office" xmlns:r="http://schemas.openxmlformats.org/officeDocument/2006/relationships" xmlns:m="http://schemas.openxmlformats.org/officeDocument/2006/math" xmlns:v="urn:schemas-microsoft-com:vml" xmlns:wp14="http://schemas.microsoft.com/office/word/2010/wordprocessingDrawing" xmlns:wp="http://schemas.openxmlformats.org/drawingml/2006/wordprocessingDrawing" xmlns:w10="urn:schemas-microsoft-com:office:word" xmlns:w="http://schemas.openxmlformats.org/wordprocessingml/2006/main" xmlns:w14="http://schemas.microsoft.com/office/word/2010/wordml" xmlns:w15="http://schemas.microsoft.com/office/word/2012/wordml" xmlns:w16cex="http://schemas.microsoft.com/office/word/2018/wordml/cex" xmlns:w16cid="http://schemas.microsoft.com/office/word/2016/wordml/cid" xmlns:w16="http://schemas.microsoft.com/office/word/2018/wordml" xmlns:w16se="http://schemas.microsoft.com/office/word/2015/wordml/symex" xmlns:wpg="http://schemas.microsoft.com/office/word/2010/wordprocessingGroup" xmlns:wpi="http://schemas.microsoft.com/office/word/2010/wordprocessingInk" xmlns:wne="http://schemas.microsoft.com/office/word/2006/wordml" xmlns:wps="http://schemas.microsoft.com/office/word/2010/wordprocessingShape" mc:Ignorable="w14 w15 w16se w16cid w16 w16cex wp14">
+<w:numbering xmlns:wpc="http://schemas.microsoft.com/office/word/2010/wordprocessingCanvas" xmlns:cx="http://schemas.microsoft.com/office/drawing/2014/chartex" xmlns:cx1="http://schemas.microsoft.com/office/drawing/2015/9/8/chartex" xmlns:cx2="http://schemas.microsoft.com/office/drawing/2015/10/21/chartex" xmlns:cx3="http://schemas.microsoft.com/office/drawing/2016/5/9/chartex" xmlns:cx4="http://schemas.microsoft.com/office/drawing/2016/5/10/chartex" xmlns:cx5="http://schemas.microsoft.com/office/drawing/2016/5/11/chartex" xmlns:cx6="http://schemas.microsoft.com/office/drawing/2016/5/12/chartex" xmlns:cx7="http://schemas.microsoft.com/office/drawing/2016/5/13/chartex" xmlns:cx8="http://schemas.microsoft.com/office/drawing/2016/5/14/chartex" xmlns:mc="http://schemas.openxmlformats.org/markup-compatibility/2006" xmlns:aink="http://schemas.microsoft.com/office/drawing/2016/ink" xmlns:am3d="http://schemas.microsoft.com/office/drawing/2017/model3d" xmlns:o="urn:schemas-microsoft-com:office:office" xmlns:oel="http://schemas.microsoft.com/office/2019/extlst" xmlns:r="http://schemas.openxmlformats.org/officeDocument/2006/relationships" xmlns:m="http://schemas.openxmlformats.org/officeDocument/2006/math" xmlns:v="urn:schemas-microsoft-com:vml" xmlns:wp14="http://schemas.microsoft.com/office/word/2010/wordprocessingDrawing" xmlns:wp="http://schemas.openxmlformats.org/drawingml/2006/wordprocessingDrawing" xmlns:w10="urn:schemas-microsoft-com:office:word" xmlns:w="http://schemas.openxmlformats.org/wordprocessingml/2006/main" xmlns:w14="http://schemas.microsoft.com/office/word/2010/wordml" xmlns:w15="http://schemas.microsoft.com/office/word/2012/wordml" xmlns:w16cex="http://schemas.microsoft.com/office/word/2018/wordml/cex" xmlns:w16cid="http://schemas.microsoft.com/office/word/2016/wordml/cid" xmlns:w16="http://schemas.microsoft.com/office/word/2018/wordml" xmlns:w16sdtdh="http://schemas.microsoft.com/office/word/2020/wordml/sdtdatahash" xmlns:w16se="http://schemas.microsoft.com/office/word/2015/wordml/symex" xmlns:wpg="http://schemas.microsoft.com/office/word/2010/wordprocessingGroup" xmlns:wpi="http://schemas.microsoft.com/office/word/2010/wordprocessingInk" xmlns:wne="http://schemas.microsoft.com/office/word/2006/wordml" xmlns:wps="http://schemas.microsoft.com/office/word/2010/wordprocessingShape" mc:Ignorable="w14 w15 w16se w16cid w16 w16cex w16sdtdh wp14">
   <w:abstractNum w:abstractNumId="0" w15:restartNumberingAfterBreak="0">
     <w:nsid w:val="078B1DF1"/>
     <w:multiLevelType w:val="hybridMultilevel"/>
@@ -3374,17 +3720,17 @@
       </w:rPr>
     </w:lvl>
   </w:abstractNum>
-  <w:num w:numId="1">
+  <w:num w:numId="1" w16cid:durableId="1378428507">
     <w:abstractNumId w:val="0"/>
   </w:num>
-  <w:num w:numId="2">
+  <w:num w:numId="2" w16cid:durableId="1793135600">
     <w:abstractNumId w:val="1"/>
   </w:num>
 </w:numbering>
 </file>
 
 <file path=word/styles.xml><?xml version="1.0" encoding="utf-8"?>
-<w:styles xmlns:mc="http://schemas.openxmlformats.org/markup-compatibility/2006" xmlns:r="http://schemas.openxmlformats.org/officeDocument/2006/relationships" xmlns:w="http://schemas.openxmlformats.org/wordprocessingml/2006/main" xmlns:w14="http://schemas.microsoft.com/office/word/2010/wordml" xmlns:w15="http://schemas.microsoft.com/office/word/2012/wordml" xmlns:w16cex="http://schemas.microsoft.com/office/word/2018/wordml/cex" xmlns:w16cid="http://schemas.microsoft.com/office/word/2016/wordml/cid" xmlns:w16="http://schemas.microsoft.com/office/word/2018/wordml" xmlns:w16se="http://schemas.microsoft.com/office/word/2015/wordml/symex" mc:Ignorable="w14 w15 w16se w16cid w16 w16cex">
+<w:styles xmlns:mc="http://schemas.openxmlformats.org/markup-compatibility/2006" xmlns:r="http://schemas.openxmlformats.org/officeDocument/2006/relationships" xmlns:w="http://schemas.openxmlformats.org/wordprocessingml/2006/main" xmlns:w14="http://schemas.microsoft.com/office/word/2010/wordml" xmlns:w15="http://schemas.microsoft.com/office/word/2012/wordml" xmlns:w16cex="http://schemas.microsoft.com/office/word/2018/wordml/cex" xmlns:w16cid="http://schemas.microsoft.com/office/word/2016/wordml/cid" xmlns:w16="http://schemas.microsoft.com/office/word/2018/wordml" xmlns:w16sdtdh="http://schemas.microsoft.com/office/word/2020/wordml/sdtdatahash" xmlns:w16se="http://schemas.microsoft.com/office/word/2015/wordml/symex" mc:Ignorable="w14 w15 w16se w16cid w16 w16cex w16sdtdh">
   <w:docDefaults>
     <w:rPrDefault>
       <w:rPr>

</xml_diff>